<commit_message>
Updated CV with my site link
</commit_message>
<xml_diff>
--- a/files/Tomi Shittu CV - SftEngr - 2023.docx
+++ b/files/Tomi Shittu CV - SftEngr - 2023.docx
@@ -82,6 +82,47 @@
           <w:rtl w:val="0"/>
         </w:rPr>
         <w:t xml:space="preserve">Address: 118 Wheelers Park Drive, Cranbourne North – 3977, Melbourne, Victoria</w:t>
+      </w:r>
+    </w:p>
+    <w:p>
+      <w:pPr>
+        <w:spacing w:after="0" w:lineRule="auto"/>
+        <w:jc w:val="center"/>
+        <w:rPr>
+          <w:rFonts w:ascii="Arial" w:cs="Arial" w:eastAsia="Arial" w:hAnsi="Arial"/>
+          <w:b w:val="1"/>
+          <w:sz w:val="24"/>
+          <w:szCs w:val="24"/>
+        </w:rPr>
+      </w:pPr>
+      <w:r>
+        <w:rPr>
+          <w:rFonts w:ascii="Arial" w:cs="Arial" w:eastAsia="Arial" w:hAnsi="Arial"/>
+          <w:b w:val="1"/>
+          <w:sz w:val="24"/>
+          <w:szCs w:val="24"/>
+          <w:rtl w:val="0"/>
+        </w:rPr>
+        <w:t xml:space="preserve">My Site: </w:t>
+      </w:r>
+      <w:hyperlink r:id="rId8">
+        <w:r>
+          <w:rPr>
+            <w:rFonts w:ascii="Arial" w:cs="Arial" w:eastAsia="Arial" w:hAnsi="Arial"/>
+            <w:b w:val="1"/>
+            <w:color w:val="1155cc"/>
+            <w:sz w:val="24"/>
+            <w:szCs w:val="24"/>
+            <w:u w:val="single"/>
+            <w:rtl w:val="0"/>
+          </w:rPr>
+          <w:t xml:space="preserve">http://bit.ly/tomix11</w:t>
+        </w:r>
+      </w:hyperlink>
+      <w:r>
+        <w:rPr>
+          <w:rtl w:val="0"/>
+        </w:rPr>
       </w:r>
     </w:p>
     <w:p>
@@ -2137,7 +2178,7 @@
       </w:r>
     </w:p>
     <w:sectPr>
-      <w:footerReference r:id="rId8" w:type="default"/>
+      <w:footerReference r:id="rId9" w:type="default"/>
       <w:pgSz w:h="16838" w:w="11906" w:orient="portrait"/>
       <w:pgMar w:bottom="1440" w:top="1440" w:left="1440" w:right="1440" w:header="708" w:footer="708"/>
       <w:pgNumType w:start="1"/>

</xml_diff>